<commit_message>
update more and more bug
</commit_message>
<xml_diff>
--- a/Báo Cáo Bài Tập Lớn-Trần Văn Hải - V181512647-CNTT4K59.docx
+++ b/Báo Cáo Bài Tập Lớn-Trần Văn Hải - V181512647-CNTT4K59.docx
@@ -287,16 +287,7 @@
           <w:sz w:val="28"/>
           <w:szCs w:val="28"/>
         </w:rPr>
-        <w:t xml:space="preserve">MÔN: </w:t>
-      </w:r>
-      <w:r>
-        <w:rPr>
-          <w:rFonts w:ascii="Times New Roman" w:hAnsi="Times New Roman" w:cs="Times New Roman"/>
-          <w:b/>
-          <w:sz w:val="28"/>
-          <w:szCs w:val="28"/>
-        </w:rPr>
-        <w:t>LẬP TRÌNH WEB</w:t>
+        <w:t>MÔN: LẬP TRÌNH WEB</w:t>
       </w:r>
     </w:p>
     <w:p>
@@ -883,22 +874,16 @@
           <w:sz w:val="30"/>
           <w:szCs w:val="28"/>
         </w:rPr>
-        <w:t>20</w:t>
-      </w:r>
-      <w:r>
-        <w:rPr>
-          <w:rFonts w:ascii="Times New Roman" w:hAnsi="Times New Roman" w:cs="Times New Roman"/>
-          <w:b/>
-          <w:sz w:val="30"/>
-          <w:szCs w:val="28"/>
-        </w:rPr>
-        <w:t>21</w:t>
+        <w:t>2021</w:t>
       </w:r>
     </w:p>
     <w:sdt>
       <w:sdtPr>
         <w:rPr>
-          <w:rFonts w:ascii="Times New Roman" w:hAnsi="Times New Roman" w:cs="Times New Roman"/>
+          <w:rFonts w:ascii="Times New Roman" w:eastAsiaTheme="minorHAnsi" w:hAnsi="Times New Roman" w:cs="Times New Roman"/>
+          <w:color w:val="auto"/>
+          <w:sz w:val="22"/>
+          <w:szCs w:val="22"/>
         </w:rPr>
         <w:id w:val="1860618997"/>
         <w:docPartObj>
@@ -908,13 +893,9 @@
       </w:sdtPr>
       <w:sdtEndPr>
         <w:rPr>
-          <w:rFonts w:eastAsiaTheme="minorHAnsi"/>
           <w:b/>
           <w:bCs/>
           <w:noProof/>
-          <w:color w:val="auto"/>
-          <w:sz w:val="22"/>
-          <w:szCs w:val="22"/>
         </w:rPr>
       </w:sdtEndPr>
       <w:sdtContent>
@@ -3295,43 +3276,7 @@
           <w:szCs w:val="26"/>
           <w:lang w:val="vi-VN"/>
         </w:rPr>
-        <w:t>Ngày nay nhờ thông tin truyền thông nhanh,cho nên bất cứ chuyện gì vừa x</w:t>
-      </w:r>
-      <w:r>
-        <w:rPr>
-          <w:rFonts w:ascii="Times New Roman" w:hAnsi="Times New Roman" w:cs="Times New Roman"/>
-          <w:sz w:val="26"/>
-          <w:szCs w:val="26"/>
-          <w:lang w:val="vi-VN"/>
-        </w:rPr>
-        <w:t>ả</w:t>
-      </w:r>
-      <w:r>
-        <w:rPr>
-          <w:rFonts w:ascii="Times New Roman" w:hAnsi="Times New Roman" w:cs="Times New Roman"/>
-          <w:sz w:val="26"/>
-          <w:szCs w:val="26"/>
-          <w:lang w:val="vi-VN"/>
-        </w:rPr>
-        <w:t xml:space="preserve">y ra ở đâu trên thế giới thì ta đều có thể biết ngay, nhờ đó mà có thể học được nhiều cái hay cũng như tránh được những chuyện xấu xảy ra, như các trận sóng </w:t>
-      </w:r>
-      <w:r>
-        <w:rPr>
-          <w:rFonts w:ascii="Times New Roman" w:hAnsi="Times New Roman" w:cs="Times New Roman"/>
-          <w:sz w:val="26"/>
-          <w:szCs w:val="26"/>
-          <w:lang w:val="vi-VN"/>
-        </w:rPr>
-        <w:t>t</w:t>
-      </w:r>
-      <w:r>
-        <w:rPr>
-          <w:rFonts w:ascii="Times New Roman" w:hAnsi="Times New Roman" w:cs="Times New Roman"/>
-          <w:sz w:val="26"/>
-          <w:szCs w:val="26"/>
-          <w:lang w:val="vi-VN"/>
-        </w:rPr>
-        <w:t>hần, bão táp, núi lửa sắp đến, các chất độc hại trong thức ăn.... giúp con người biết trước mà tránh khỏi các nguy hiểm sắp đến.</w:t>
+        <w:t>Ngày nay nhờ thông tin truyền thông nhanh,cho nên bất cứ chuyện gì vừa xảy ra ở đâu trên thế giới thì ta đều có thể biết ngay, nhờ đó mà có thể học được nhiều cái hay cũng như tránh được những chuyện xấu xảy ra, như các trận sóng thần, bão táp, núi lửa sắp đến, các chất độc hại trong thức ăn.... giúp con người biết trước mà tránh khỏi các nguy hiểm sắp đến.</w:t>
       </w:r>
     </w:p>
     <w:p>
@@ -4344,25 +4289,7 @@
           <w:lang w:val="vi-VN"/>
         </w:rPr>
         <w:lastRenderedPageBreak/>
-        <w:t xml:space="preserve">Chương </w:t>
-      </w:r>
-      <w:r>
-        <w:rPr>
-          <w:b/>
-          <w:sz w:val="32"/>
-          <w:szCs w:val="32"/>
-          <w:lang w:val="vi-VN"/>
-        </w:rPr>
-        <w:t>2</w:t>
-      </w:r>
-      <w:r>
-        <w:rPr>
-          <w:b/>
-          <w:sz w:val="32"/>
-          <w:szCs w:val="32"/>
-          <w:lang w:val="vi-VN"/>
-        </w:rPr>
-        <w:t>:Phân Tích</w:t>
+        <w:t>Chương 2:Phân Tích</w:t>
       </w:r>
       <w:bookmarkEnd w:id="33"/>
     </w:p>
@@ -4385,16 +4312,7 @@
           <w:color w:val="000000" w:themeColor="text1"/>
           <w:lang w:val="vi-VN"/>
         </w:rPr>
-        <w:t>2</w:t>
-      </w:r>
-      <w:r>
-        <w:rPr>
-          <w:rFonts w:ascii="Times New Roman" w:hAnsi="Times New Roman" w:cs="Times New Roman"/>
-          <w:b/>
-          <w:color w:val="000000" w:themeColor="text1"/>
-          <w:lang w:val="vi-VN"/>
-        </w:rPr>
-        <w:t>.1 Khảo sát hệ thống</w:t>
+        <w:t>2.1 Khảo sát hệ thống</w:t>
       </w:r>
       <w:bookmarkEnd w:id="34"/>
       <w:bookmarkEnd w:id="35"/>
@@ -4475,19 +4393,7 @@
         <w:rPr>
           <w:lang w:val="vi-VN"/>
         </w:rPr>
-        <w:t>Khảo sát thực tế từ nhiều các bạn thanh niên với nhiều lứa tuổi khác nhau</w:t>
-      </w:r>
-      <w:r>
-        <w:rPr>
-          <w:lang w:val="vi-VN"/>
-        </w:rPr>
-        <w:t xml:space="preserve"> </w:t>
-      </w:r>
-      <w:r>
-        <w:rPr>
-          <w:lang w:val="vi-VN"/>
-        </w:rPr>
-        <w:t>nhằm mục đích đưa ra nội dung phù hợp.</w:t>
+        <w:t>Khảo sát thực tế từ nhiều các bạn thanh niên với nhiều lứa tuổi khác nhau nhằm mục đích đưa ra nội dung phù hợp.</w:t>
       </w:r>
     </w:p>
     <w:p>
@@ -4509,16 +4415,7 @@
           <w:color w:val="000000" w:themeColor="text1"/>
           <w:lang w:val="vi-VN"/>
         </w:rPr>
-        <w:t>2</w:t>
-      </w:r>
-      <w:r>
-        <w:rPr>
-          <w:rFonts w:ascii="Times New Roman" w:hAnsi="Times New Roman" w:cs="Times New Roman"/>
-          <w:b/>
-          <w:color w:val="000000" w:themeColor="text1"/>
-          <w:lang w:val="vi-VN"/>
-        </w:rPr>
-        <w:t>.2 Quy trình nghiệp vụ (phân tích chức năng của hệ thống)</w:t>
+        <w:t>2.2 Quy trình nghiệp vụ (phân tích chức năng của hệ thống)</w:t>
       </w:r>
       <w:bookmarkEnd w:id="36"/>
       <w:bookmarkEnd w:id="37"/>
@@ -5000,19 +4897,7 @@
         <w:rPr>
           <w:lang w:val="vi-VN"/>
         </w:rPr>
-        <w:t xml:space="preserve">Website có thể chạy tốt trên các trình duyệt thông dụng như IE, Firefox, Google </w:t>
-      </w:r>
-      <w:r>
-        <w:rPr>
-          <w:lang w:val="vi-VN"/>
-        </w:rPr>
-        <w:t>C</w:t>
-      </w:r>
-      <w:r>
-        <w:rPr>
-          <w:lang w:val="vi-VN"/>
-        </w:rPr>
-        <w:t>hrome, Opera…</w:t>
+        <w:t>Website có thể chạy tốt trên các trình duyệt thông dụng như IE, Firefox, Google Chrome, Opera…</w:t>
       </w:r>
     </w:p>
     <w:p>
@@ -5682,7 +5567,7 @@
                 <v:shape id="_x0000_i1025" type="#_x0000_t75" style="width:37.35pt;height:55.7pt" o:ole="">
                   <v:imagedata r:id="rId10" o:title=""/>
                 </v:shape>
-                <o:OLEObject Type="Embed" ProgID="PBrush" ShapeID="_x0000_i1025" DrawAspect="Content" ObjectID="_1681716980" r:id="rId11"/>
+                <o:OLEObject Type="Embed" ProgID="PBrush" ShapeID="_x0000_i1025" DrawAspect="Content" ObjectID="_1681796622" r:id="rId11"/>
               </w:object>
             </w:r>
           </w:p>
@@ -5879,7 +5764,7 @@
                 <v:shape id="_x0000_i1026" type="#_x0000_t75" style="width:37.35pt;height:55.7pt" o:ole="">
                   <v:imagedata r:id="rId10" o:title=""/>
                 </v:shape>
-                <o:OLEObject Type="Embed" ProgID="PBrush" ShapeID="_x0000_i1026" DrawAspect="Content" ObjectID="_1681716981" r:id="rId12"/>
+                <o:OLEObject Type="Embed" ProgID="PBrush" ShapeID="_x0000_i1026" DrawAspect="Content" ObjectID="_1681796623" r:id="rId12"/>
               </w:object>
             </w:r>
           </w:p>
@@ -9460,6 +9345,7 @@
           <w:rFonts w:ascii="Times New Roman" w:hAnsi="Times New Roman" w:cs="Times New Roman"/>
           <w:b/>
           <w:color w:val="000000" w:themeColor="text1"/>
+          <w:lang w:val="vi-VN"/>
         </w:rPr>
         <w:t>3</w:t>
       </w:r>
@@ -10054,6 +9940,7 @@
           <w:b/>
           <w:bCs/>
           <w:color w:val="000000" w:themeColor="text1"/>
+          <w:lang w:val="vi-VN"/>
         </w:rPr>
       </w:pPr>
       <w:bookmarkStart w:id="110" w:name="_Toc496612297"/>
@@ -10075,6 +9962,7 @@
           <w:b/>
           <w:bCs/>
           <w:color w:val="000000" w:themeColor="text1"/>
+          <w:lang w:val="vi-VN"/>
         </w:rPr>
         <w:t>4</w:t>
       </w:r>
@@ -10094,28 +9982,296 @@
           <w:b/>
           <w:bCs/>
           <w:color w:val="000000" w:themeColor="text1"/>
+          <w:lang w:val="vi-VN"/>
+        </w:rPr>
+        <w:t>Giao diện Web</w:t>
+      </w:r>
+      <w:bookmarkEnd w:id="110"/>
+      <w:bookmarkEnd w:id="111"/>
+    </w:p>
+    <w:p>
+      <w:pPr>
+        <w:rPr>
+          <w:rFonts w:ascii="Times New Roman" w:hAnsi="Times New Roman" w:cs="Times New Roman"/>
+          <w:lang w:val="vi-VN"/>
+        </w:rPr>
+      </w:pPr>
+    </w:p>
+    <w:p>
+      <w:pPr>
+        <w:rPr>
+          <w:rFonts w:ascii="Times New Roman" w:hAnsi="Times New Roman" w:cs="Times New Roman"/>
+        </w:rPr>
+      </w:pPr>
+      <w:r>
+        <w:rPr>
+          <w:rFonts w:ascii="Times New Roman" w:hAnsi="Times New Roman" w:cs="Times New Roman"/>
+          <w:lang w:val="vi-VN"/>
+        </w:rPr>
+        <w:t>Giao d</w:t>
+      </w:r>
+      <w:proofErr w:type="spellStart"/>
+      <w:r>
+        <w:rPr>
+          <w:rFonts w:ascii="Times New Roman" w:hAnsi="Times New Roman" w:cs="Times New Roman"/>
+        </w:rPr>
+        <w:t>iện</w:t>
+      </w:r>
+      <w:proofErr w:type="spellEnd"/>
+      <w:r>
+        <w:rPr>
+          <w:rFonts w:ascii="Times New Roman" w:hAnsi="Times New Roman" w:cs="Times New Roman"/>
+        </w:rPr>
+        <w:t xml:space="preserve"> </w:t>
+      </w:r>
+      <w:proofErr w:type="spellStart"/>
+      <w:r>
+        <w:rPr>
+          <w:rFonts w:ascii="Times New Roman" w:hAnsi="Times New Roman" w:cs="Times New Roman"/>
+        </w:rPr>
+        <w:t>trang</w:t>
+      </w:r>
+      <w:proofErr w:type="spellEnd"/>
+      <w:r>
+        <w:rPr>
+          <w:rFonts w:ascii="Times New Roman" w:hAnsi="Times New Roman" w:cs="Times New Roman"/>
+        </w:rPr>
+        <w:t xml:space="preserve"> </w:t>
+      </w:r>
+      <w:proofErr w:type="spellStart"/>
+      <w:r>
+        <w:rPr>
+          <w:rFonts w:ascii="Times New Roman" w:hAnsi="Times New Roman" w:cs="Times New Roman"/>
+        </w:rPr>
+        <w:t>chủ</w:t>
+      </w:r>
+      <w:proofErr w:type="spellEnd"/>
+      <w:r>
+        <w:rPr>
+          <w:rFonts w:ascii="Times New Roman" w:hAnsi="Times New Roman" w:cs="Times New Roman"/>
+        </w:rPr>
+        <w:t xml:space="preserve"> </w:t>
+      </w:r>
+      <w:proofErr w:type="spellStart"/>
+      <w:r>
+        <w:rPr>
+          <w:rFonts w:ascii="Times New Roman" w:hAnsi="Times New Roman" w:cs="Times New Roman"/>
+        </w:rPr>
+        <w:t>đọc</w:t>
+      </w:r>
+      <w:proofErr w:type="spellEnd"/>
+      <w:r>
+        <w:rPr>
+          <w:rFonts w:ascii="Times New Roman" w:hAnsi="Times New Roman" w:cs="Times New Roman"/>
+        </w:rPr>
+        <w:t xml:space="preserve"> tin </w:t>
+      </w:r>
+      <w:proofErr w:type="spellStart"/>
+      <w:r>
+        <w:rPr>
+          <w:rFonts w:ascii="Times New Roman" w:hAnsi="Times New Roman" w:cs="Times New Roman"/>
+        </w:rPr>
+        <w:t>tức</w:t>
+      </w:r>
+      <w:proofErr w:type="spellEnd"/>
+    </w:p>
+    <w:p>
+      <w:pPr>
+        <w:rPr>
+          <w:rFonts w:ascii="Times New Roman" w:hAnsi="Times New Roman" w:cs="Times New Roman"/>
+        </w:rPr>
+      </w:pPr>
+      <w:r>
+        <w:rPr>
+          <w:rFonts w:ascii="Times New Roman" w:hAnsi="Times New Roman" w:cs="Times New Roman"/>
         </w:rPr>
         <w:t xml:space="preserve">Giao </w:t>
       </w:r>
       <w:proofErr w:type="spellStart"/>
       <w:r>
+        <w:rPr>
+          <w:rFonts w:ascii="Times New Roman" w:hAnsi="Times New Roman" w:cs="Times New Roman"/>
+        </w:rPr>
+        <w:t>diện</w:t>
+      </w:r>
+      <w:proofErr w:type="spellEnd"/>
+      <w:r>
+        <w:rPr>
+          <w:rFonts w:ascii="Times New Roman" w:hAnsi="Times New Roman" w:cs="Times New Roman"/>
+        </w:rPr>
+        <w:t xml:space="preserve"> </w:t>
+      </w:r>
+      <w:proofErr w:type="spellStart"/>
+      <w:r>
+        <w:rPr>
+          <w:rFonts w:ascii="Times New Roman" w:hAnsi="Times New Roman" w:cs="Times New Roman"/>
+        </w:rPr>
+        <w:t>trang</w:t>
+      </w:r>
+      <w:proofErr w:type="spellEnd"/>
+      <w:r>
+        <w:rPr>
+          <w:rFonts w:ascii="Times New Roman" w:hAnsi="Times New Roman" w:cs="Times New Roman"/>
+        </w:rPr>
+        <w:t xml:space="preserve"> admin</w:t>
+      </w:r>
+    </w:p>
+    <w:p>
+      <w:pPr>
+        <w:rPr>
+          <w:rFonts w:ascii="Times New Roman" w:hAnsi="Times New Roman" w:cs="Times New Roman"/>
+        </w:rPr>
+      </w:pPr>
+      <w:r>
+        <w:rPr>
+          <w:rFonts w:ascii="Times New Roman" w:hAnsi="Times New Roman" w:cs="Times New Roman"/>
+        </w:rPr>
+        <w:t xml:space="preserve">Giao </w:t>
+      </w:r>
+      <w:proofErr w:type="spellStart"/>
+      <w:r>
+        <w:rPr>
+          <w:rFonts w:ascii="Times New Roman" w:hAnsi="Times New Roman" w:cs="Times New Roman"/>
+        </w:rPr>
+        <w:t>diện</w:t>
+      </w:r>
+      <w:proofErr w:type="spellEnd"/>
+      <w:r>
+        <w:rPr>
+          <w:rFonts w:ascii="Times New Roman" w:hAnsi="Times New Roman" w:cs="Times New Roman"/>
+        </w:rPr>
+        <w:t xml:space="preserve"> </w:t>
+      </w:r>
+      <w:proofErr w:type="spellStart"/>
+      <w:r>
+        <w:rPr>
+          <w:rFonts w:ascii="Times New Roman" w:hAnsi="Times New Roman" w:cs="Times New Roman"/>
+        </w:rPr>
+        <w:t>trang</w:t>
+      </w:r>
+      <w:proofErr w:type="spellEnd"/>
+      <w:r>
+        <w:rPr>
+          <w:rFonts w:ascii="Times New Roman" w:hAnsi="Times New Roman" w:cs="Times New Roman"/>
+        </w:rPr>
+        <w:t xml:space="preserve"> </w:t>
+      </w:r>
+      <w:proofErr w:type="spellStart"/>
+      <w:r>
+        <w:rPr>
+          <w:rFonts w:ascii="Times New Roman" w:hAnsi="Times New Roman" w:cs="Times New Roman"/>
+        </w:rPr>
+        <w:t>đăng</w:t>
+      </w:r>
+      <w:proofErr w:type="spellEnd"/>
+      <w:r>
+        <w:rPr>
+          <w:rFonts w:ascii="Times New Roman" w:hAnsi="Times New Roman" w:cs="Times New Roman"/>
+        </w:rPr>
+        <w:t xml:space="preserve"> </w:t>
+      </w:r>
+      <w:proofErr w:type="spellStart"/>
+      <w:r>
+        <w:rPr>
+          <w:rFonts w:ascii="Times New Roman" w:hAnsi="Times New Roman" w:cs="Times New Roman"/>
+        </w:rPr>
+        <w:t>nhập</w:t>
+      </w:r>
+      <w:proofErr w:type="spellEnd"/>
+    </w:p>
+    <w:p>
+      <w:pPr>
+        <w:rPr>
+          <w:rFonts w:ascii="Times New Roman" w:hAnsi="Times New Roman" w:cs="Times New Roman"/>
+        </w:rPr>
+      </w:pPr>
+      <w:r>
+        <w:rPr>
+          <w:rFonts w:ascii="Times New Roman" w:hAnsi="Times New Roman" w:cs="Times New Roman"/>
+        </w:rPr>
+        <w:t xml:space="preserve">Giao </w:t>
+      </w:r>
+      <w:proofErr w:type="spellStart"/>
+      <w:r>
+        <w:rPr>
+          <w:rFonts w:ascii="Times New Roman" w:hAnsi="Times New Roman" w:cs="Times New Roman"/>
+        </w:rPr>
+        <w:t>diện</w:t>
+      </w:r>
+      <w:proofErr w:type="spellEnd"/>
+      <w:r>
+        <w:rPr>
+          <w:rFonts w:ascii="Times New Roman" w:hAnsi="Times New Roman" w:cs="Times New Roman"/>
+        </w:rPr>
+        <w:t xml:space="preserve"> </w:t>
+      </w:r>
+      <w:proofErr w:type="spellStart"/>
+      <w:r>
+        <w:rPr>
+          <w:rFonts w:ascii="Times New Roman" w:hAnsi="Times New Roman" w:cs="Times New Roman"/>
+        </w:rPr>
+        <w:t>trang</w:t>
+      </w:r>
+      <w:proofErr w:type="spellEnd"/>
+      <w:r>
+        <w:rPr>
+          <w:rFonts w:ascii="Times New Roman" w:hAnsi="Times New Roman" w:cs="Times New Roman"/>
+        </w:rPr>
+        <w:t xml:space="preserve"> </w:t>
+      </w:r>
+      <w:proofErr w:type="spellStart"/>
+      <w:r>
+        <w:rPr>
+          <w:rFonts w:ascii="Times New Roman" w:hAnsi="Times New Roman" w:cs="Times New Roman"/>
+        </w:rPr>
+        <w:t>đăng</w:t>
+      </w:r>
+      <w:proofErr w:type="spellEnd"/>
+      <w:r>
+        <w:rPr>
+          <w:rFonts w:ascii="Times New Roman" w:hAnsi="Times New Roman" w:cs="Times New Roman"/>
+        </w:rPr>
+        <w:t xml:space="preserve"> </w:t>
+      </w:r>
+      <w:proofErr w:type="spellStart"/>
+      <w:r>
+        <w:rPr>
+          <w:rFonts w:ascii="Times New Roman" w:hAnsi="Times New Roman" w:cs="Times New Roman"/>
+        </w:rPr>
+        <w:t>kí</w:t>
+      </w:r>
+      <w:proofErr w:type="spellEnd"/>
+    </w:p>
+    <w:p>
+      <w:pPr>
+        <w:rPr>
+          <w:rFonts w:ascii="Times New Roman" w:hAnsi="Times New Roman" w:cs="Times New Roman"/>
+        </w:rPr>
+      </w:pPr>
+    </w:p>
+    <w:p>
+      <w:pPr>
+        <w:pStyle w:val="Heading1"/>
+        <w:jc w:val="center"/>
         <w:rPr>
           <w:rFonts w:ascii="Times New Roman" w:hAnsi="Times New Roman"/>
           <w:b/>
           <w:bCs/>
           <w:color w:val="000000" w:themeColor="text1"/>
-        </w:rPr>
-        <w:t>diện</w:t>
-      </w:r>
-      <w:proofErr w:type="spellEnd"/>
+          <w:lang w:val="vi-VN"/>
+        </w:rPr>
+      </w:pPr>
+      <w:bookmarkStart w:id="112" w:name="_Toc496612298"/>
+      <w:bookmarkStart w:id="113" w:name="_Toc71104228"/>
       <w:r>
         <w:rPr>
           <w:rFonts w:ascii="Times New Roman" w:hAnsi="Times New Roman"/>
           <w:b/>
           <w:bCs/>
           <w:color w:val="000000" w:themeColor="text1"/>
-        </w:rPr>
-        <w:t xml:space="preserve"> </w:t>
+          <w:lang w:val="vi-VN"/>
+        </w:rPr>
+        <w:t xml:space="preserve">Chương </w:t>
       </w:r>
       <w:r>
         <w:rPr>
@@ -10123,75 +10279,7 @@
           <w:b/>
           <w:bCs/>
           <w:color w:val="000000" w:themeColor="text1"/>
-        </w:rPr>
-        <w:t>W</w:t>
-      </w:r>
-      <w:r>
-        <w:rPr>
-          <w:rFonts w:ascii="Times New Roman" w:hAnsi="Times New Roman"/>
-          <w:b/>
-          <w:bCs/>
-          <w:color w:val="000000" w:themeColor="text1"/>
-        </w:rPr>
-        <w:t>eb</w:t>
-      </w:r>
-      <w:bookmarkEnd w:id="110"/>
-      <w:bookmarkEnd w:id="111"/>
-    </w:p>
-    <w:p>
-      <w:pPr>
-        <w:rPr>
-          <w:rFonts w:ascii="Times New Roman" w:hAnsi="Times New Roman" w:cs="Times New Roman"/>
-          <w:lang w:val="vi-VN"/>
-        </w:rPr>
-      </w:pPr>
-    </w:p>
-    <w:p>
-      <w:pPr>
-        <w:rPr>
-          <w:rFonts w:ascii="Times New Roman" w:hAnsi="Times New Roman" w:cs="Times New Roman"/>
-          <w:lang w:val="vi-VN"/>
-        </w:rPr>
-      </w:pPr>
-      <w:r>
-        <w:rPr>
-          <w:rFonts w:ascii="Times New Roman" w:hAnsi="Times New Roman" w:cs="Times New Roman"/>
-          <w:lang w:val="vi-VN"/>
-        </w:rPr>
-        <w:br w:type="page"/>
-      </w:r>
-    </w:p>
-    <w:p>
-      <w:pPr>
-        <w:pStyle w:val="Heading1"/>
-        <w:jc w:val="center"/>
-        <w:rPr>
-          <w:rFonts w:ascii="Times New Roman" w:hAnsi="Times New Roman"/>
-          <w:b/>
-          <w:bCs/>
-          <w:color w:val="000000" w:themeColor="text1"/>
-          <w:lang w:val="vi-VN"/>
-        </w:rPr>
-      </w:pPr>
-      <w:bookmarkStart w:id="112" w:name="_Toc496612298"/>
-      <w:bookmarkStart w:id="113" w:name="_Toc71104228"/>
-      <w:r>
-        <w:rPr>
-          <w:rFonts w:ascii="Times New Roman" w:hAnsi="Times New Roman"/>
-          <w:b/>
-          <w:bCs/>
-          <w:color w:val="000000" w:themeColor="text1"/>
-          <w:lang w:val="vi-VN"/>
-        </w:rPr>
-        <w:lastRenderedPageBreak/>
-        <w:t xml:space="preserve">Chương </w:t>
-      </w:r>
-      <w:r>
-        <w:rPr>
-          <w:rFonts w:ascii="Times New Roman" w:hAnsi="Times New Roman"/>
-          <w:b/>
-          <w:bCs/>
-          <w:color w:val="000000" w:themeColor="text1"/>
+          <w:lang w:val="vi-VN"/>
         </w:rPr>
         <w:t>5</w:t>
       </w:r>
@@ -10499,6 +10587,14 @@
         </w:rPr>
         <w:t>Bố cục website cần khoa học, các chức năng cần được tiếp tục cải thiện nhằm mang đến sự tiện lợi dễ dàng sử dụng, thuận tiện, giao diện lôi cuốn người đọc hơn nữa.</w:t>
       </w:r>
+    </w:p>
+    <w:p>
+      <w:pPr>
+        <w:rPr>
+          <w:rFonts w:ascii="Times New Roman" w:hAnsi="Times New Roman" w:cs="Times New Roman"/>
+          <w:lang w:val="vi-VN"/>
+        </w:rPr>
+      </w:pPr>
     </w:p>
     <w:p>
       <w:pPr>

</xml_diff>